<commit_message>
added Object, Vector3D and Vector4D classes ^.^/
</commit_message>
<xml_diff>
--- a/Outline.docx
+++ b/Outline.docx
@@ -9,7 +9,9 @@
           <w:rFonts w:ascii="Times New Roman" w:hAnsi="Times New Roman"/>
         </w:rPr>
       </w:pPr>
+      <w:bookmarkStart w:id="0" w:name="_GoBack"/>
     </w:p>
+    <w:bookmarkEnd w:id="0"/>
     <w:p>
       <w:pPr>
         <w:pStyle w:val="Title"/>
@@ -1427,7 +1429,7 @@
                 <w:noProof/>
                 <w:webHidden/>
               </w:rPr>
-              <w:t>3</w:t>
+              <w:t>4</w:t>
             </w:r>
             <w:r>
               <w:rPr>
@@ -1581,7 +1583,7 @@
           <w:rFonts w:ascii="Times New Roman" w:hAnsi="Times New Roman"/>
         </w:rPr>
       </w:pPr>
-      <w:bookmarkStart w:id="0" w:name="_Toc442522658"/>
+      <w:bookmarkStart w:id="1" w:name="_Toc442522658"/>
       <w:r>
         <w:rPr>
           <w:rFonts w:ascii="Times New Roman" w:hAnsi="Times New Roman"/>
@@ -1589,7 +1591,7 @@
         <w:lastRenderedPageBreak/>
         <w:t>Goal</w:t>
       </w:r>
-      <w:bookmarkEnd w:id="0"/>
+      <w:bookmarkEnd w:id="1"/>
     </w:p>
     <w:p>
       <w:pPr>
@@ -1649,14 +1651,14 @@
           <w:rFonts w:ascii="Times New Roman" w:hAnsi="Times New Roman"/>
         </w:rPr>
       </w:pPr>
-      <w:bookmarkStart w:id="1" w:name="_Toc442522659"/>
+      <w:bookmarkStart w:id="2" w:name="_Toc442522659"/>
       <w:r>
         <w:rPr>
           <w:rFonts w:ascii="Times New Roman" w:hAnsi="Times New Roman"/>
         </w:rPr>
         <w:t>Description</w:t>
       </w:r>
-      <w:bookmarkEnd w:id="1"/>
+      <w:bookmarkEnd w:id="2"/>
     </w:p>
     <w:p>
       <w:pPr>
@@ -1694,14 +1696,14 @@
           <w:rFonts w:ascii="Times New Roman" w:hAnsi="Times New Roman"/>
         </w:rPr>
       </w:pPr>
-      <w:bookmarkStart w:id="2" w:name="_Toc442522660"/>
+      <w:bookmarkStart w:id="3" w:name="_Toc442522660"/>
       <w:r>
         <w:rPr>
           <w:rFonts w:ascii="Times New Roman" w:hAnsi="Times New Roman"/>
         </w:rPr>
         <w:t>Method of Asset Creation</w:t>
       </w:r>
-      <w:bookmarkEnd w:id="2"/>
+      <w:bookmarkEnd w:id="3"/>
     </w:p>
     <w:p>
       <w:r>
@@ -1730,8 +1732,6 @@
       <w:r>
         <w:t>, position</w:t>
       </w:r>
-      <w:bookmarkStart w:id="3" w:name="_GoBack"/>
-      <w:bookmarkEnd w:id="3"/>
       <w:r>
         <w:t>, colors and other attributes.</w:t>
       </w:r>
@@ -10550,7 +10550,7 @@
 </file>
 
 <file path=customXml/itemProps1.xml><?xml version="1.0" encoding="utf-8"?>
-<ds:datastoreItem xmlns:ds="http://schemas.openxmlformats.org/officeDocument/2006/customXml" ds:itemID="{B1AC5A6A-A408-4B6E-AFE1-5E4238F312E1}">
+<ds:datastoreItem xmlns:ds="http://schemas.openxmlformats.org/officeDocument/2006/customXml" ds:itemID="{BD9CACD6-4AC5-4FB1-BF19-D811AD416425}">
   <ds:schemaRefs>
     <ds:schemaRef ds:uri="http://schemas.openxmlformats.org/officeDocument/2006/bibliography"/>
   </ds:schemaRefs>

</xml_diff>